<commit_message>
lab 4 mmo ready
</commit_message>
<xml_diff>
--- a/ПСКП/Ответы/Ответы лаб 3.docx
+++ b/ПСКП/Ответы/Ответы лаб 3.docx
@@ -52,58 +52,200 @@
     </w:p>
     <w:p>
       <w:pPr>
-        <w:pStyle w:val="a4"/>
-        <w:shd w:val="clear" w:color="auto" w:fill="FFFFFF"/>
-        <w:spacing w:before="0" w:beforeAutospacing="0" w:after="0" w:afterAutospacing="0"/>
+        <w:pStyle w:val="a3"/>
         <w:ind w:left="284"/>
-        <w:rPr>
-          <w:rFonts w:ascii="Roboto" w:hAnsi="Roboto"/>
-        </w:rPr>
-      </w:pPr>
-      <w:proofErr w:type="spellStart"/>
-      <w:r>
+        <w:jc w:val="both"/>
         <w:rPr>
           <w:rStyle w:val="a5"/>
-          <w:rFonts w:ascii="Roboto" w:hAnsi="Roboto"/>
+          <w:rFonts w:ascii="Roboto" w:eastAsia="Times New Roman" w:hAnsi="Roboto" w:cs="Times New Roman"/>
+          <w:b w:val="0"/>
+          <w:bCs w:val="0"/>
+          <w:sz w:val="24"/>
+          <w:szCs w:val="24"/>
+          <w:lang w:val="ru-BY" w:eastAsia="ru-BY"/>
+        </w:rPr>
+      </w:pPr>
+      <w:proofErr w:type="spellStart"/>
+      <w:r>
+        <w:rPr>
+          <w:rStyle w:val="a5"/>
+          <w:rFonts w:ascii="Roboto" w:eastAsia="Times New Roman" w:hAnsi="Roboto" w:cs="Times New Roman"/>
+          <w:b w:val="0"/>
+          <w:bCs w:val="0"/>
+          <w:sz w:val="24"/>
+          <w:szCs w:val="24"/>
+          <w:lang w:val="ru-BY" w:eastAsia="ru-BY"/>
         </w:rPr>
         <w:t>Prisma</w:t>
       </w:r>
       <w:proofErr w:type="spellEnd"/>
       <w:r>
         <w:rPr>
-          <w:rFonts w:ascii="Roboto" w:hAnsi="Roboto"/>
-        </w:rPr>
-        <w:t> </w:t>
+          <w:rStyle w:val="a5"/>
+          <w:rFonts w:ascii="Roboto" w:eastAsia="Times New Roman" w:hAnsi="Roboto" w:cs="Times New Roman"/>
+          <w:b w:val="0"/>
+          <w:bCs w:val="0"/>
+          <w:sz w:val="24"/>
+          <w:szCs w:val="24"/>
+          <w:lang w:val="ru-BY" w:eastAsia="ru-BY"/>
+        </w:rPr>
+        <w:t xml:space="preserve"> </w:t>
       </w:r>
       <w:proofErr w:type="gramStart"/>
       <w:r>
         <w:rPr>
-          <w:rFonts w:ascii="Roboto" w:hAnsi="Roboto"/>
+          <w:rStyle w:val="a5"/>
+          <w:rFonts w:ascii="Roboto" w:eastAsia="Times New Roman" w:hAnsi="Roboto" w:cs="Times New Roman"/>
+          <w:b w:val="0"/>
+          <w:bCs w:val="0"/>
+          <w:sz w:val="24"/>
+          <w:szCs w:val="24"/>
+          <w:lang w:val="ru-BY" w:eastAsia="ru-BY"/>
         </w:rPr>
         <w:t>- это</w:t>
       </w:r>
       <w:proofErr w:type="gramEnd"/>
       <w:r>
         <w:rPr>
-          <w:rFonts w:ascii="Roboto" w:hAnsi="Roboto"/>
-        </w:rPr>
-        <w:t xml:space="preserve"> открытый исходный код, который упрощает работу с базами данных для разработчиков. </w:t>
-      </w:r>
-      <w:hyperlink r:id="rId5" w:tgtFrame="_blank" w:history="1">
-        <w:r>
-          <w:rPr>
-            <w:rStyle w:val="a6"/>
-            <w:rFonts w:ascii="Roboto" w:hAnsi="Roboto"/>
-            <w:color w:val="auto"/>
-          </w:rPr>
-          <w:t>Он предоставляет интуитивно понятные инструменты для упрощения взаимодействия с базами данных, эволюции схемы и управления данными</w:t>
-        </w:r>
-      </w:hyperlink>
-      <w:r>
-        <w:rPr>
-          <w:rFonts w:ascii="Roboto" w:hAnsi="Roboto"/>
-        </w:rPr>
-        <w:t>.</w:t>
+          <w:rStyle w:val="a5"/>
+          <w:rFonts w:ascii="Roboto" w:eastAsia="Times New Roman" w:hAnsi="Roboto" w:cs="Times New Roman"/>
+          <w:b w:val="0"/>
+          <w:bCs w:val="0"/>
+          <w:sz w:val="24"/>
+          <w:szCs w:val="24"/>
+          <w:lang w:val="ru-BY" w:eastAsia="ru-BY"/>
+        </w:rPr>
+        <w:t xml:space="preserve"> современный ORM (Object-</w:t>
+      </w:r>
+      <w:proofErr w:type="spellStart"/>
+      <w:r>
+        <w:rPr>
+          <w:rStyle w:val="a5"/>
+          <w:rFonts w:ascii="Roboto" w:eastAsia="Times New Roman" w:hAnsi="Roboto" w:cs="Times New Roman"/>
+          <w:b w:val="0"/>
+          <w:bCs w:val="0"/>
+          <w:sz w:val="24"/>
+          <w:szCs w:val="24"/>
+          <w:lang w:val="ru-BY" w:eastAsia="ru-BY"/>
+        </w:rPr>
+        <w:t>Relational</w:t>
+      </w:r>
+      <w:proofErr w:type="spellEnd"/>
+      <w:r>
+        <w:rPr>
+          <w:rStyle w:val="a5"/>
+          <w:rFonts w:ascii="Roboto" w:eastAsia="Times New Roman" w:hAnsi="Roboto" w:cs="Times New Roman"/>
+          <w:b w:val="0"/>
+          <w:bCs w:val="0"/>
+          <w:sz w:val="24"/>
+          <w:szCs w:val="24"/>
+          <w:lang w:val="ru-BY" w:eastAsia="ru-BY"/>
+        </w:rPr>
+        <w:t xml:space="preserve"> </w:t>
+      </w:r>
+      <w:proofErr w:type="spellStart"/>
+      <w:r>
+        <w:rPr>
+          <w:rStyle w:val="a5"/>
+          <w:rFonts w:ascii="Roboto" w:eastAsia="Times New Roman" w:hAnsi="Roboto" w:cs="Times New Roman"/>
+          <w:b w:val="0"/>
+          <w:bCs w:val="0"/>
+          <w:sz w:val="24"/>
+          <w:szCs w:val="24"/>
+          <w:lang w:val="ru-BY" w:eastAsia="ru-BY"/>
+        </w:rPr>
+        <w:t>Mapping</w:t>
+      </w:r>
+      <w:proofErr w:type="spellEnd"/>
+      <w:r>
+        <w:rPr>
+          <w:rStyle w:val="a5"/>
+          <w:rFonts w:ascii="Roboto" w:eastAsia="Times New Roman" w:hAnsi="Roboto" w:cs="Times New Roman"/>
+          <w:b w:val="0"/>
+          <w:bCs w:val="0"/>
+          <w:sz w:val="24"/>
+          <w:szCs w:val="24"/>
+          <w:lang w:val="ru-BY" w:eastAsia="ru-BY"/>
+        </w:rPr>
+        <w:t xml:space="preserve">) и инструмент для работы с базами данных в среде Node.js, </w:t>
+      </w:r>
+      <w:proofErr w:type="spellStart"/>
+      <w:r>
+        <w:rPr>
+          <w:rStyle w:val="a5"/>
+          <w:rFonts w:ascii="Roboto" w:eastAsia="Times New Roman" w:hAnsi="Roboto" w:cs="Times New Roman"/>
+          <w:b w:val="0"/>
+          <w:bCs w:val="0"/>
+          <w:sz w:val="24"/>
+          <w:szCs w:val="24"/>
+          <w:lang w:val="ru-BY" w:eastAsia="ru-BY"/>
+        </w:rPr>
+        <w:t>TypeScript</w:t>
+      </w:r>
+      <w:proofErr w:type="spellEnd"/>
+      <w:r>
+        <w:rPr>
+          <w:rStyle w:val="a5"/>
+          <w:rFonts w:ascii="Roboto" w:eastAsia="Times New Roman" w:hAnsi="Roboto" w:cs="Times New Roman"/>
+          <w:b w:val="0"/>
+          <w:bCs w:val="0"/>
+          <w:sz w:val="24"/>
+          <w:szCs w:val="24"/>
+          <w:lang w:val="ru-BY" w:eastAsia="ru-BY"/>
+        </w:rPr>
+        <w:t xml:space="preserve"> и других экосистем. Он предоставляет удобный способ создания </w:t>
+      </w:r>
+      <w:proofErr w:type="spellStart"/>
+      <w:r>
+        <w:rPr>
+          <w:rStyle w:val="a5"/>
+          <w:rFonts w:ascii="Roboto" w:eastAsia="Times New Roman" w:hAnsi="Roboto" w:cs="Times New Roman"/>
+          <w:b w:val="0"/>
+          <w:bCs w:val="0"/>
+          <w:sz w:val="24"/>
+          <w:szCs w:val="24"/>
+          <w:lang w:val="ru-BY" w:eastAsia="ru-BY"/>
+        </w:rPr>
+        <w:t>типобезопасных</w:t>
+      </w:r>
+      <w:proofErr w:type="spellEnd"/>
+      <w:r>
+        <w:rPr>
+          <w:rStyle w:val="a5"/>
+          <w:rFonts w:ascii="Roboto" w:eastAsia="Times New Roman" w:hAnsi="Roboto" w:cs="Times New Roman"/>
+          <w:b w:val="0"/>
+          <w:bCs w:val="0"/>
+          <w:sz w:val="24"/>
+          <w:szCs w:val="24"/>
+          <w:lang w:val="ru-BY" w:eastAsia="ru-BY"/>
+        </w:rPr>
+        <w:t xml:space="preserve"> запросов к базам данных с помощью простого и выразительного API. </w:t>
+      </w:r>
+      <w:proofErr w:type="spellStart"/>
+      <w:r>
+        <w:rPr>
+          <w:rStyle w:val="a5"/>
+          <w:rFonts w:ascii="Roboto" w:eastAsia="Times New Roman" w:hAnsi="Roboto" w:cs="Times New Roman"/>
+          <w:b w:val="0"/>
+          <w:bCs w:val="0"/>
+          <w:sz w:val="24"/>
+          <w:szCs w:val="24"/>
+          <w:lang w:val="ru-BY" w:eastAsia="ru-BY"/>
+        </w:rPr>
+        <w:t>Prisma</w:t>
+      </w:r>
+      <w:proofErr w:type="spellEnd"/>
+      <w:r>
+        <w:rPr>
+          <w:rStyle w:val="a5"/>
+          <w:rFonts w:ascii="Roboto" w:eastAsia="Times New Roman" w:hAnsi="Roboto" w:cs="Times New Roman"/>
+          <w:b w:val="0"/>
+          <w:bCs w:val="0"/>
+          <w:sz w:val="24"/>
+          <w:szCs w:val="24"/>
+          <w:lang w:val="ru-BY" w:eastAsia="ru-BY"/>
+        </w:rPr>
+        <w:t xml:space="preserve"> обеспечивает автоматическую генерацию кода на основе схемы базы данных, что позволяет разработчикам быстро и легко взаимодействовать с данными.</w:t>
       </w:r>
     </w:p>
     <w:p>
@@ -192,86 +334,202 @@
     </w:p>
     <w:p>
       <w:pPr>
-        <w:pStyle w:val="a4"/>
-        <w:shd w:val="clear" w:color="auto" w:fill="FFFFFF"/>
-        <w:spacing w:before="0" w:beforeAutospacing="0" w:after="0" w:afterAutospacing="0"/>
-        <w:ind w:left="284"/>
-        <w:rPr>
-          <w:rFonts w:ascii="Roboto" w:hAnsi="Roboto"/>
-        </w:rPr>
-      </w:pPr>
-      <w:hyperlink r:id="rId6" w:tgtFrame="_blank" w:history="1">
-        <w:proofErr w:type="spellStart"/>
-        <w:r>
-          <w:rPr>
-            <w:rStyle w:val="a5"/>
-            <w:rFonts w:ascii="Roboto" w:hAnsi="Roboto"/>
-            <w:u w:val="single"/>
-          </w:rPr>
-          <w:t>Prisma</w:t>
-        </w:r>
-        <w:proofErr w:type="spellEnd"/>
-        <w:r>
-          <w:rPr>
-            <w:rStyle w:val="a6"/>
-            <w:rFonts w:ascii="Roboto" w:hAnsi="Roboto"/>
-            <w:color w:val="auto"/>
-          </w:rPr>
-          <w:t xml:space="preserve"> отличается от других ORM тем, что он предоставляет </w:t>
-        </w:r>
-        <w:proofErr w:type="spellStart"/>
-        <w:r>
-          <w:rPr>
-            <w:rStyle w:val="a6"/>
-            <w:rFonts w:ascii="Roboto" w:hAnsi="Roboto"/>
-            <w:color w:val="auto"/>
-          </w:rPr>
-          <w:t>автогенерированную</w:t>
-        </w:r>
-        <w:proofErr w:type="spellEnd"/>
-        <w:r>
-          <w:rPr>
-            <w:rStyle w:val="a6"/>
-            <w:rFonts w:ascii="Roboto" w:hAnsi="Roboto"/>
-            <w:color w:val="auto"/>
-          </w:rPr>
-          <w:t xml:space="preserve">, </w:t>
-        </w:r>
-        <w:proofErr w:type="spellStart"/>
-        <w:r>
-          <w:rPr>
-            <w:rStyle w:val="a6"/>
-            <w:rFonts w:ascii="Roboto" w:hAnsi="Roboto"/>
-            <w:color w:val="auto"/>
-          </w:rPr>
-          <w:t>типобезопасную</w:t>
-        </w:r>
-        <w:proofErr w:type="spellEnd"/>
-        <w:r>
-          <w:rPr>
-            <w:rStyle w:val="a6"/>
-            <w:rFonts w:ascii="Roboto" w:hAnsi="Roboto"/>
-            <w:color w:val="auto"/>
-          </w:rPr>
-          <w:t xml:space="preserve"> библиотеку для выполнения запросов к базе данных</w:t>
-        </w:r>
-      </w:hyperlink>
-      <w:r>
-        <w:rPr>
-          <w:rFonts w:ascii="Roboto" w:hAnsi="Roboto"/>
-        </w:rPr>
-        <w:t>. Это обеспечивает более высокую производительность и безопасность по сравнению с традиционными ORM.</w:t>
+        <w:pStyle w:val="a3"/>
+        <w:numPr>
+          <w:ilvl w:val="0"/>
+          <w:numId w:val="8"/>
+        </w:numPr>
+        <w:jc w:val="both"/>
+        <w:rPr>
+          <w:rFonts w:ascii="Times New Roman" w:eastAsia="Times New Roman" w:hAnsi="Times New Roman" w:cs="Times New Roman"/>
+          <w:sz w:val="24"/>
+          <w:szCs w:val="24"/>
+          <w:lang w:eastAsia="ru-BY"/>
+        </w:rPr>
+      </w:pPr>
+      <w:r>
+        <w:rPr>
+          <w:rFonts w:ascii="Times New Roman" w:eastAsia="Times New Roman" w:hAnsi="Times New Roman" w:cs="Times New Roman"/>
+          <w:sz w:val="24"/>
+          <w:szCs w:val="24"/>
+          <w:lang w:eastAsia="ru-BY"/>
+        </w:rPr>
+        <w:t xml:space="preserve">Автоматическую генерацию </w:t>
+      </w:r>
+      <w:proofErr w:type="spellStart"/>
+      <w:r>
+        <w:rPr>
+          <w:rFonts w:ascii="Times New Roman" w:eastAsia="Times New Roman" w:hAnsi="Times New Roman" w:cs="Times New Roman"/>
+          <w:sz w:val="24"/>
+          <w:szCs w:val="24"/>
+          <w:lang w:eastAsia="ru-BY"/>
+        </w:rPr>
+        <w:t>типобезопасного</w:t>
+      </w:r>
+      <w:proofErr w:type="spellEnd"/>
+      <w:r>
+        <w:rPr>
+          <w:rFonts w:ascii="Times New Roman" w:eastAsia="Times New Roman" w:hAnsi="Times New Roman" w:cs="Times New Roman"/>
+          <w:sz w:val="24"/>
+          <w:szCs w:val="24"/>
+          <w:lang w:eastAsia="ru-BY"/>
+        </w:rPr>
+        <w:t xml:space="preserve"> клиентского API на основе схемы базы данных.</w:t>
       </w:r>
     </w:p>
     <w:p>
       <w:pPr>
+        <w:pStyle w:val="a3"/>
+        <w:numPr>
+          <w:ilvl w:val="0"/>
+          <w:numId w:val="8"/>
+        </w:numPr>
         <w:jc w:val="both"/>
         <w:rPr>
-          <w:rFonts w:ascii="Courier New" w:hAnsi="Courier New" w:cs="Courier New"/>
-          <w:b/>
-          <w:bCs/>
-          <w:sz w:val="28"/>
-          <w:szCs w:val="28"/>
+          <w:rFonts w:ascii="Times New Roman" w:eastAsia="Times New Roman" w:hAnsi="Times New Roman" w:cs="Times New Roman"/>
+          <w:sz w:val="24"/>
+          <w:szCs w:val="24"/>
+          <w:lang w:eastAsia="ru-BY"/>
+        </w:rPr>
+      </w:pPr>
+      <w:r>
+        <w:rPr>
+          <w:rFonts w:ascii="Times New Roman" w:eastAsia="Times New Roman" w:hAnsi="Times New Roman" w:cs="Times New Roman"/>
+          <w:sz w:val="24"/>
+          <w:szCs w:val="24"/>
+          <w:lang w:eastAsia="ru-BY"/>
+        </w:rPr>
+        <w:t xml:space="preserve">Нативную поддержку для множества баз данных, включая </w:t>
+      </w:r>
+      <w:proofErr w:type="spellStart"/>
+      <w:r>
+        <w:rPr>
+          <w:rFonts w:ascii="Times New Roman" w:eastAsia="Times New Roman" w:hAnsi="Times New Roman" w:cs="Times New Roman"/>
+          <w:sz w:val="24"/>
+          <w:szCs w:val="24"/>
+          <w:lang w:eastAsia="ru-BY"/>
+        </w:rPr>
+        <w:t>PostgreSQL</w:t>
+      </w:r>
+      <w:proofErr w:type="spellEnd"/>
+      <w:r>
+        <w:rPr>
+          <w:rFonts w:ascii="Times New Roman" w:eastAsia="Times New Roman" w:hAnsi="Times New Roman" w:cs="Times New Roman"/>
+          <w:sz w:val="24"/>
+          <w:szCs w:val="24"/>
+          <w:lang w:eastAsia="ru-BY"/>
+        </w:rPr>
+        <w:t xml:space="preserve">, MySQL, </w:t>
+      </w:r>
+      <w:proofErr w:type="spellStart"/>
+      <w:r>
+        <w:rPr>
+          <w:rFonts w:ascii="Times New Roman" w:eastAsia="Times New Roman" w:hAnsi="Times New Roman" w:cs="Times New Roman"/>
+          <w:sz w:val="24"/>
+          <w:szCs w:val="24"/>
+          <w:lang w:eastAsia="ru-BY"/>
+        </w:rPr>
+        <w:t>SQLite</w:t>
+      </w:r>
+      <w:proofErr w:type="spellEnd"/>
+      <w:r>
+        <w:rPr>
+          <w:rFonts w:ascii="Times New Roman" w:eastAsia="Times New Roman" w:hAnsi="Times New Roman" w:cs="Times New Roman"/>
+          <w:sz w:val="24"/>
+          <w:szCs w:val="24"/>
+          <w:lang w:eastAsia="ru-BY"/>
+        </w:rPr>
+        <w:t xml:space="preserve"> и Microsoft SQL Server.</w:t>
+      </w:r>
+    </w:p>
+    <w:p>
+      <w:pPr>
+        <w:pStyle w:val="a3"/>
+        <w:numPr>
+          <w:ilvl w:val="0"/>
+          <w:numId w:val="8"/>
+        </w:numPr>
+        <w:jc w:val="both"/>
+        <w:rPr>
+          <w:rFonts w:ascii="Times New Roman" w:eastAsia="Times New Roman" w:hAnsi="Times New Roman" w:cs="Times New Roman"/>
+          <w:sz w:val="24"/>
+          <w:szCs w:val="24"/>
+          <w:lang w:eastAsia="ru-BY"/>
+        </w:rPr>
+      </w:pPr>
+      <w:r>
+        <w:rPr>
+          <w:rFonts w:ascii="Times New Roman" w:eastAsia="Times New Roman" w:hAnsi="Times New Roman" w:cs="Times New Roman"/>
+          <w:sz w:val="24"/>
+          <w:szCs w:val="24"/>
+          <w:lang w:eastAsia="ru-BY"/>
+        </w:rPr>
+        <w:t>Простой и выразительный API для создания и выполнения запросов к базе данных.</w:t>
+      </w:r>
+    </w:p>
+    <w:p>
+      <w:pPr>
+        <w:pStyle w:val="a3"/>
+        <w:numPr>
+          <w:ilvl w:val="0"/>
+          <w:numId w:val="8"/>
+        </w:numPr>
+        <w:jc w:val="both"/>
+        <w:rPr>
+          <w:rFonts w:ascii="Times New Roman" w:eastAsia="Times New Roman" w:hAnsi="Times New Roman" w:cs="Times New Roman"/>
+          <w:sz w:val="24"/>
+          <w:szCs w:val="24"/>
+          <w:lang w:eastAsia="ru-BY"/>
+        </w:rPr>
+      </w:pPr>
+      <w:r>
+        <w:rPr>
+          <w:rFonts w:ascii="Times New Roman" w:eastAsia="Times New Roman" w:hAnsi="Times New Roman" w:cs="Times New Roman"/>
+          <w:sz w:val="24"/>
+          <w:szCs w:val="24"/>
+          <w:lang w:eastAsia="ru-BY"/>
+        </w:rPr>
+        <w:t>Встроенную поддержку для сложных операций, таких как транзакции и агрегированные функции.</w:t>
+      </w:r>
+    </w:p>
+    <w:p>
+      <w:pPr>
+        <w:pStyle w:val="a3"/>
+        <w:numPr>
+          <w:ilvl w:val="0"/>
+          <w:numId w:val="8"/>
+        </w:numPr>
+        <w:jc w:val="both"/>
+        <w:rPr>
+          <w:rFonts w:ascii="Courier New" w:hAnsi="Courier New" w:cs="Courier New"/>
+          <w:b/>
+          <w:bCs/>
+          <w:sz w:val="28"/>
+          <w:szCs w:val="28"/>
+          <w:lang w:val="ru-BY"/>
+        </w:rPr>
+      </w:pPr>
+      <w:r>
+        <w:rPr>
+          <w:rFonts w:ascii="Times New Roman" w:eastAsia="Times New Roman" w:hAnsi="Times New Roman" w:cs="Times New Roman"/>
+          <w:sz w:val="24"/>
+          <w:szCs w:val="24"/>
+          <w:lang w:eastAsia="ru-BY"/>
+        </w:rPr>
+        <w:t>Возможность работы с базами данных как на локальном компьютере, так и в облаке.</w:t>
+      </w:r>
+    </w:p>
+    <w:p>
+      <w:pPr>
+        <w:pStyle w:val="a3"/>
+        <w:jc w:val="both"/>
+        <w:rPr>
+          <w:rFonts w:ascii="Courier New" w:hAnsi="Courier New" w:cs="Courier New"/>
+          <w:b/>
+          <w:bCs/>
+          <w:sz w:val="28"/>
+          <w:szCs w:val="28"/>
+          <w:lang w:val="ru-BY"/>
         </w:rPr>
       </w:pPr>
     </w:p>
@@ -326,19 +584,28 @@
     </w:p>
     <w:p>
       <w:pPr>
-        <w:pStyle w:val="a4"/>
-        <w:shd w:val="clear" w:color="auto" w:fill="FFFFFF"/>
-        <w:spacing w:before="0" w:beforeAutospacing="0" w:after="0" w:afterAutospacing="0"/>
         <w:ind w:left="284"/>
-        <w:rPr>
-          <w:rFonts w:ascii="Roboto" w:hAnsi="Roboto"/>
+        <w:jc w:val="both"/>
+        <w:rPr>
+          <w:rFonts w:ascii="Courier New" w:hAnsi="Courier New" w:cs="Courier New"/>
+          <w:b/>
+          <w:bCs/>
+          <w:sz w:val="28"/>
+          <w:szCs w:val="28"/>
         </w:rPr>
       </w:pPr>
       <w:proofErr w:type="spellStart"/>
       <w:r>
         <w:rPr>
           <w:rStyle w:val="a5"/>
-          <w:rFonts w:ascii="Roboto" w:hAnsi="Roboto"/>
+          <w:rFonts w:ascii="Roboto" w:eastAsia="Times New Roman" w:hAnsi="Roboto" w:cs="Times New Roman"/>
+          <w:b w:val="0"/>
+          <w:bCs w:val="0"/>
+          <w:kern w:val="0"/>
+          <w:sz w:val="24"/>
+          <w:szCs w:val="24"/>
+          <w:lang w:eastAsia="ru-BY"/>
+          <w14:ligatures w14:val="none"/>
         </w:rPr>
         <w:t>Prisma</w:t>
       </w:r>
@@ -346,98 +613,107 @@
       <w:r>
         <w:rPr>
           <w:rStyle w:val="a5"/>
-          <w:rFonts w:ascii="Roboto" w:hAnsi="Roboto"/>
-        </w:rPr>
-        <w:t xml:space="preserve"> Client</w:t>
-      </w:r>
-      <w:r>
-        <w:rPr>
-          <w:rFonts w:ascii="Roboto" w:hAnsi="Roboto"/>
-        </w:rPr>
-        <w:t> </w:t>
+          <w:rFonts w:ascii="Roboto" w:eastAsia="Times New Roman" w:hAnsi="Roboto" w:cs="Times New Roman"/>
+          <w:b w:val="0"/>
+          <w:bCs w:val="0"/>
+          <w:kern w:val="0"/>
+          <w:sz w:val="24"/>
+          <w:szCs w:val="24"/>
+          <w:lang w:eastAsia="ru-BY"/>
+          <w14:ligatures w14:val="none"/>
+        </w:rPr>
+        <w:t xml:space="preserve"> Client </w:t>
       </w:r>
       <w:proofErr w:type="gramStart"/>
       <w:r>
         <w:rPr>
-          <w:rFonts w:ascii="Roboto" w:hAnsi="Roboto"/>
+          <w:rStyle w:val="a5"/>
+          <w:rFonts w:ascii="Roboto" w:eastAsia="Times New Roman" w:hAnsi="Roboto" w:cs="Times New Roman"/>
+          <w:b w:val="0"/>
+          <w:bCs w:val="0"/>
+          <w:kern w:val="0"/>
+          <w:sz w:val="24"/>
+          <w:szCs w:val="24"/>
+          <w:lang w:eastAsia="ru-BY"/>
+          <w14:ligatures w14:val="none"/>
         </w:rPr>
         <w:t>- это</w:t>
       </w:r>
       <w:proofErr w:type="gramEnd"/>
       <w:r>
         <w:rPr>
-          <w:rFonts w:ascii="Roboto" w:hAnsi="Roboto"/>
-        </w:rPr>
-        <w:t xml:space="preserve"> </w:t>
-      </w:r>
-      <w:proofErr w:type="spellStart"/>
-      <w:r>
-        <w:rPr>
-          <w:rFonts w:ascii="Roboto" w:hAnsi="Roboto"/>
-        </w:rPr>
-        <w:t>автогенерированная</w:t>
-      </w:r>
-      <w:proofErr w:type="spellEnd"/>
-      <w:r>
-        <w:rPr>
-          <w:rFonts w:ascii="Roboto" w:hAnsi="Roboto"/>
-        </w:rPr>
-        <w:t xml:space="preserve"> библиотека, которая заменяет типичные ORM в вашем API. Он обеспечивает связь между клиентом и сервером </w:t>
-      </w:r>
-      <w:proofErr w:type="spellStart"/>
-      <w:r>
-        <w:rPr>
-          <w:rFonts w:ascii="Roboto" w:hAnsi="Roboto"/>
+          <w:rStyle w:val="a5"/>
+          <w:rFonts w:ascii="Roboto" w:eastAsia="Times New Roman" w:hAnsi="Roboto" w:cs="Times New Roman"/>
+          <w:b w:val="0"/>
+          <w:bCs w:val="0"/>
+          <w:kern w:val="0"/>
+          <w:sz w:val="24"/>
+          <w:szCs w:val="24"/>
+          <w:lang w:eastAsia="ru-BY"/>
+          <w14:ligatures w14:val="none"/>
+        </w:rPr>
+        <w:t xml:space="preserve"> сгенерированный автоматически клиентский код, который обеспечивает </w:t>
+      </w:r>
+      <w:proofErr w:type="spellStart"/>
+      <w:r>
+        <w:rPr>
+          <w:rStyle w:val="a5"/>
+          <w:rFonts w:ascii="Roboto" w:eastAsia="Times New Roman" w:hAnsi="Roboto" w:cs="Times New Roman"/>
+          <w:b w:val="0"/>
+          <w:bCs w:val="0"/>
+          <w:kern w:val="0"/>
+          <w:sz w:val="24"/>
+          <w:szCs w:val="24"/>
+          <w:lang w:eastAsia="ru-BY"/>
+          <w14:ligatures w14:val="none"/>
+        </w:rPr>
+        <w:t>типобезопасный</w:t>
+      </w:r>
+      <w:proofErr w:type="spellEnd"/>
+      <w:r>
+        <w:rPr>
+          <w:rStyle w:val="a5"/>
+          <w:rFonts w:ascii="Roboto" w:eastAsia="Times New Roman" w:hAnsi="Roboto" w:cs="Times New Roman"/>
+          <w:b w:val="0"/>
+          <w:bCs w:val="0"/>
+          <w:kern w:val="0"/>
+          <w:sz w:val="24"/>
+          <w:szCs w:val="24"/>
+          <w:lang w:eastAsia="ru-BY"/>
+          <w14:ligatures w14:val="none"/>
+        </w:rPr>
+        <w:t xml:space="preserve"> доступ к данным в базе данных. Он предоставляет методы для выполнения различных операций с данными, таких как создание, чтение, обновление и удаление записей. </w:t>
+      </w:r>
+      <w:proofErr w:type="spellStart"/>
+      <w:r>
+        <w:rPr>
+          <w:rStyle w:val="a5"/>
+          <w:rFonts w:ascii="Roboto" w:eastAsia="Times New Roman" w:hAnsi="Roboto" w:cs="Times New Roman"/>
+          <w:b w:val="0"/>
+          <w:bCs w:val="0"/>
+          <w:kern w:val="0"/>
+          <w:sz w:val="24"/>
+          <w:szCs w:val="24"/>
+          <w:lang w:eastAsia="ru-BY"/>
+          <w14:ligatures w14:val="none"/>
         </w:rPr>
         <w:t>Prisma</w:t>
       </w:r>
       <w:proofErr w:type="spellEnd"/>
       <w:r>
         <w:rPr>
-          <w:rFonts w:ascii="Roboto" w:hAnsi="Roboto"/>
-        </w:rPr>
-        <w:t>, который находится поверх базы данных. </w:t>
-      </w:r>
-      <w:hyperlink r:id="rId7" w:tgtFrame="_blank" w:history="1">
-        <w:r>
-          <w:rPr>
-            <w:rStyle w:val="a6"/>
-            <w:rFonts w:ascii="Roboto" w:hAnsi="Roboto"/>
-            <w:color w:val="auto"/>
-          </w:rPr>
-          <w:t xml:space="preserve">Он предоставляет бесшовный API, который позволяет вам работать с вашими реляционными данными, </w:t>
-        </w:r>
-        <w:proofErr w:type="spellStart"/>
-        <w:r>
-          <w:rPr>
-            <w:rStyle w:val="a6"/>
-            <w:rFonts w:ascii="Roboto" w:hAnsi="Roboto"/>
-            <w:color w:val="auto"/>
-          </w:rPr>
-          <w:t>JOIN’ами</w:t>
-        </w:r>
-        <w:proofErr w:type="spellEnd"/>
-        <w:r>
-          <w:rPr>
-            <w:rStyle w:val="a6"/>
-            <w:rFonts w:ascii="Roboto" w:hAnsi="Roboto"/>
-            <w:color w:val="auto"/>
-          </w:rPr>
-          <w:t xml:space="preserve"> и транзакциями</w:t>
-        </w:r>
-      </w:hyperlink>
-    </w:p>
-    <w:p>
-      <w:pPr>
-        <w:jc w:val="both"/>
-        <w:rPr>
-          <w:rFonts w:ascii="Courier New" w:hAnsi="Courier New" w:cs="Courier New"/>
-          <w:b/>
-          <w:bCs/>
-          <w:sz w:val="28"/>
-          <w:szCs w:val="28"/>
-        </w:rPr>
-      </w:pPr>
+          <w:rStyle w:val="a5"/>
+          <w:rFonts w:ascii="Roboto" w:eastAsia="Times New Roman" w:hAnsi="Roboto" w:cs="Times New Roman"/>
+          <w:b w:val="0"/>
+          <w:bCs w:val="0"/>
+          <w:kern w:val="0"/>
+          <w:sz w:val="24"/>
+          <w:szCs w:val="24"/>
+          <w:lang w:eastAsia="ru-BY"/>
+          <w14:ligatures w14:val="none"/>
+        </w:rPr>
+        <w:t xml:space="preserve"> Client также обеспечивает возможность работы с транзакциями и выполнения сложных запросов.</w:t>
+      </w:r>
     </w:p>
     <w:p>
       <w:pPr>
@@ -549,7 +825,7 @@
         </w:rPr>
         <w:t>. </w:t>
       </w:r>
-      <w:hyperlink r:id="rId8" w:tgtFrame="_blank" w:history="1">
+      <w:hyperlink r:id="rId5" w:tgtFrame="_blank" w:history="1">
         <w:r>
           <w:rPr>
             <w:rStyle w:val="a6"/>
@@ -703,42 +979,33 @@
           <w:rFonts w:ascii="Roboto" w:hAnsi="Roboto"/>
         </w:rPr>
       </w:pPr>
-      <w:hyperlink r:id="rId9" w:tgtFrame="_blank" w:history="1">
-        <w:proofErr w:type="spellStart"/>
-        <w:r>
-          <w:rPr>
-            <w:rStyle w:val="a5"/>
-            <w:rFonts w:ascii="Roboto" w:hAnsi="Roboto"/>
-            <w:u w:val="single"/>
-          </w:rPr>
-          <w:t>Prisma</w:t>
-        </w:r>
-        <w:proofErr w:type="spellEnd"/>
-        <w:r>
-          <w:rPr>
-            <w:rStyle w:val="a6"/>
-            <w:rFonts w:ascii="Roboto" w:hAnsi="Roboto"/>
-            <w:color w:val="auto"/>
-          </w:rPr>
-          <w:t> может использоваться в любом приложении на Node.js или TypeScript</w:t>
-        </w:r>
-      </w:hyperlink>
-      <w:hyperlink r:id="rId10" w:tgtFrame="_blank" w:history="1">
-        <w:r>
-          <w:rPr>
-            <w:rStyle w:val="a6"/>
-            <w:rFonts w:ascii="Roboto" w:hAnsi="Roboto"/>
-            <w:color w:val="auto"/>
-            <w:vertAlign w:val="superscript"/>
-          </w:rPr>
-          <w:t>13</w:t>
-        </w:r>
-      </w:hyperlink>
-      <w:r>
-        <w:rPr>
-          <w:rFonts w:ascii="Roboto" w:hAnsi="Roboto"/>
-        </w:rPr>
-        <w:t>.</w:t>
+      <w:proofErr w:type="spellStart"/>
+      <w:r>
+        <w:rPr>
+          <w:rFonts w:ascii="Roboto" w:hAnsi="Roboto"/>
+        </w:rPr>
+        <w:t>Prisma</w:t>
+      </w:r>
+      <w:proofErr w:type="spellEnd"/>
+      <w:r>
+        <w:rPr>
+          <w:rFonts w:ascii="Roboto" w:hAnsi="Roboto"/>
+        </w:rPr>
+        <w:t xml:space="preserve"> предназначен для использования с JavaScript и </w:t>
+      </w:r>
+      <w:proofErr w:type="spellStart"/>
+      <w:r>
+        <w:rPr>
+          <w:rFonts w:ascii="Roboto" w:hAnsi="Roboto"/>
+        </w:rPr>
+        <w:t>TypeScript</w:t>
+      </w:r>
+      <w:proofErr w:type="spellEnd"/>
+      <w:r>
+        <w:rPr>
+          <w:rFonts w:ascii="Roboto" w:hAnsi="Roboto"/>
+        </w:rPr>
+        <w:t>, особенно в среде Node.js.</w:t>
       </w:r>
     </w:p>
     <w:p>
@@ -1077,7 +1344,7 @@
           <w:szCs w:val="28"/>
         </w:rPr>
       </w:pPr>
-      <w:hyperlink r:id="rId11" w:tgtFrame="_blank" w:history="1">
+      <w:hyperlink r:id="rId6" w:tgtFrame="_blank" w:history="1">
         <w:r>
           <w:rPr>
             <w:rStyle w:val="a6"/>
@@ -1151,7 +1418,6 @@
           <w:sz w:val="28"/>
           <w:szCs w:val="28"/>
         </w:rPr>
-        <w:lastRenderedPageBreak/>
         <w:t xml:space="preserve">Как включить </w:t>
       </w:r>
       <w:proofErr w:type="spellStart"/>
@@ -1188,7 +1454,7 @@
           <w:szCs w:val="28"/>
         </w:rPr>
       </w:pPr>
-      <w:hyperlink r:id="rId12" w:tgtFrame="_blank" w:history="1">
+      <w:hyperlink r:id="rId7" w:tgtFrame="_blank" w:history="1">
         <w:r>
           <w:rPr>
             <w:rStyle w:val="a6"/>
@@ -1628,7 +1894,7 @@
           <w:szCs w:val="28"/>
         </w:rPr>
       </w:pPr>
-      <w:hyperlink r:id="rId13" w:tgtFrame="_blank" w:history="1">
+      <w:hyperlink r:id="rId8" w:tgtFrame="_blank" w:history="1">
         <w:proofErr w:type="spellStart"/>
         <w:r>
           <w:rPr>
@@ -1761,6 +2027,119 @@
     </w:lvl>
   </w:abstractNum>
   <w:abstractNum w:abstractNumId="1" w15:restartNumberingAfterBreak="0">
+    <w:nsid w:val="2C0336E0"/>
+    <w:multiLevelType w:val="hybridMultilevel"/>
+    <w:tmpl w:val="E384FAE8"/>
+    <w:lvl w:ilvl="0" w:tplc="20000001">
+      <w:start w:val="1"/>
+      <w:numFmt w:val="bullet"/>
+      <w:lvlText w:val=""/>
+      <w:lvlJc w:val="left"/>
+      <w:pPr>
+        <w:ind w:left="720" w:hanging="360"/>
+      </w:pPr>
+      <w:rPr>
+        <w:rFonts w:ascii="Symbol" w:hAnsi="Symbol" w:hint="default"/>
+      </w:rPr>
+    </w:lvl>
+    <w:lvl w:ilvl="1" w:tplc="20000003" w:tentative="1">
+      <w:start w:val="1"/>
+      <w:numFmt w:val="bullet"/>
+      <w:lvlText w:val="o"/>
+      <w:lvlJc w:val="left"/>
+      <w:pPr>
+        <w:ind w:left="1440" w:hanging="360"/>
+      </w:pPr>
+      <w:rPr>
+        <w:rFonts w:ascii="Courier New" w:hAnsi="Courier New" w:cs="Courier New" w:hint="default"/>
+      </w:rPr>
+    </w:lvl>
+    <w:lvl w:ilvl="2" w:tplc="20000005" w:tentative="1">
+      <w:start w:val="1"/>
+      <w:numFmt w:val="bullet"/>
+      <w:lvlText w:val=""/>
+      <w:lvlJc w:val="left"/>
+      <w:pPr>
+        <w:ind w:left="2160" w:hanging="360"/>
+      </w:pPr>
+      <w:rPr>
+        <w:rFonts w:ascii="Wingdings" w:hAnsi="Wingdings" w:hint="default"/>
+      </w:rPr>
+    </w:lvl>
+    <w:lvl w:ilvl="3" w:tplc="20000001" w:tentative="1">
+      <w:start w:val="1"/>
+      <w:numFmt w:val="bullet"/>
+      <w:lvlText w:val=""/>
+      <w:lvlJc w:val="left"/>
+      <w:pPr>
+        <w:ind w:left="2880" w:hanging="360"/>
+      </w:pPr>
+      <w:rPr>
+        <w:rFonts w:ascii="Symbol" w:hAnsi="Symbol" w:hint="default"/>
+      </w:rPr>
+    </w:lvl>
+    <w:lvl w:ilvl="4" w:tplc="20000003" w:tentative="1">
+      <w:start w:val="1"/>
+      <w:numFmt w:val="bullet"/>
+      <w:lvlText w:val="o"/>
+      <w:lvlJc w:val="left"/>
+      <w:pPr>
+        <w:ind w:left="3600" w:hanging="360"/>
+      </w:pPr>
+      <w:rPr>
+        <w:rFonts w:ascii="Courier New" w:hAnsi="Courier New" w:cs="Courier New" w:hint="default"/>
+      </w:rPr>
+    </w:lvl>
+    <w:lvl w:ilvl="5" w:tplc="20000005" w:tentative="1">
+      <w:start w:val="1"/>
+      <w:numFmt w:val="bullet"/>
+      <w:lvlText w:val=""/>
+      <w:lvlJc w:val="left"/>
+      <w:pPr>
+        <w:ind w:left="4320" w:hanging="360"/>
+      </w:pPr>
+      <w:rPr>
+        <w:rFonts w:ascii="Wingdings" w:hAnsi="Wingdings" w:hint="default"/>
+      </w:rPr>
+    </w:lvl>
+    <w:lvl w:ilvl="6" w:tplc="20000001" w:tentative="1">
+      <w:start w:val="1"/>
+      <w:numFmt w:val="bullet"/>
+      <w:lvlText w:val=""/>
+      <w:lvlJc w:val="left"/>
+      <w:pPr>
+        <w:ind w:left="5040" w:hanging="360"/>
+      </w:pPr>
+      <w:rPr>
+        <w:rFonts w:ascii="Symbol" w:hAnsi="Symbol" w:hint="default"/>
+      </w:rPr>
+    </w:lvl>
+    <w:lvl w:ilvl="7" w:tplc="20000003" w:tentative="1">
+      <w:start w:val="1"/>
+      <w:numFmt w:val="bullet"/>
+      <w:lvlText w:val="o"/>
+      <w:lvlJc w:val="left"/>
+      <w:pPr>
+        <w:ind w:left="5760" w:hanging="360"/>
+      </w:pPr>
+      <w:rPr>
+        <w:rFonts w:ascii="Courier New" w:hAnsi="Courier New" w:cs="Courier New" w:hint="default"/>
+      </w:rPr>
+    </w:lvl>
+    <w:lvl w:ilvl="8" w:tplc="20000005" w:tentative="1">
+      <w:start w:val="1"/>
+      <w:numFmt w:val="bullet"/>
+      <w:lvlText w:val=""/>
+      <w:lvlJc w:val="left"/>
+      <w:pPr>
+        <w:ind w:left="6480" w:hanging="360"/>
+      </w:pPr>
+      <w:rPr>
+        <w:rFonts w:ascii="Wingdings" w:hAnsi="Wingdings" w:hint="default"/>
+      </w:rPr>
+    </w:lvl>
+  </w:abstractNum>
+  <w:abstractNum w:abstractNumId="2" w15:restartNumberingAfterBreak="0">
     <w:nsid w:val="2E647824"/>
     <w:multiLevelType w:val="multilevel"/>
     <w:tmpl w:val="BCF48DA4"/>
@@ -1873,7 +2252,7 @@
       </w:pPr>
     </w:lvl>
   </w:abstractNum>
-  <w:abstractNum w:abstractNumId="2" w15:restartNumberingAfterBreak="0">
+  <w:abstractNum w:abstractNumId="3" w15:restartNumberingAfterBreak="0">
     <w:nsid w:val="3001564D"/>
     <w:multiLevelType w:val="multilevel"/>
     <w:tmpl w:val="25DCB2DE"/>
@@ -1986,7 +2365,7 @@
       </w:pPr>
     </w:lvl>
   </w:abstractNum>
-  <w:abstractNum w:abstractNumId="3" w15:restartNumberingAfterBreak="0">
+  <w:abstractNum w:abstractNumId="4" w15:restartNumberingAfterBreak="0">
     <w:nsid w:val="4E431FE2"/>
     <w:multiLevelType w:val="multilevel"/>
     <w:tmpl w:val="AA38D878"/>
@@ -2099,7 +2478,7 @@
       </w:pPr>
     </w:lvl>
   </w:abstractNum>
-  <w:abstractNum w:abstractNumId="4" w15:restartNumberingAfterBreak="0">
+  <w:abstractNum w:abstractNumId="5" w15:restartNumberingAfterBreak="0">
     <w:nsid w:val="6A1F0597"/>
     <w:multiLevelType w:val="multilevel"/>
     <w:tmpl w:val="331870CE"/>
@@ -2212,7 +2591,7 @@
       </w:pPr>
     </w:lvl>
   </w:abstractNum>
-  <w:abstractNum w:abstractNumId="5" w15:restartNumberingAfterBreak="0">
+  <w:abstractNum w:abstractNumId="6" w15:restartNumberingAfterBreak="0">
     <w:nsid w:val="6EEF1E4B"/>
     <w:multiLevelType w:val="multilevel"/>
     <w:tmpl w:val="BF34C608"/>
@@ -2325,7 +2704,7 @@
       </w:pPr>
     </w:lvl>
   </w:abstractNum>
-  <w:abstractNum w:abstractNumId="6" w15:restartNumberingAfterBreak="0">
+  <w:abstractNum w:abstractNumId="7" w15:restartNumberingAfterBreak="0">
     <w:nsid w:val="76C535A5"/>
     <w:multiLevelType w:val="multilevel"/>
     <w:tmpl w:val="5EA2D31A"/>
@@ -2469,22 +2848,25 @@
     </w:lvlOverride>
   </w:num>
   <w:num w:numId="2">
+    <w:abstractNumId w:val="6"/>
+  </w:num>
+  <w:num w:numId="3">
+    <w:abstractNumId w:val="4"/>
+  </w:num>
+  <w:num w:numId="4">
     <w:abstractNumId w:val="5"/>
   </w:num>
-  <w:num w:numId="3">
+  <w:num w:numId="5">
+    <w:abstractNumId w:val="2"/>
+  </w:num>
+  <w:num w:numId="6">
+    <w:abstractNumId w:val="7"/>
+  </w:num>
+  <w:num w:numId="7">
     <w:abstractNumId w:val="3"/>
   </w:num>
-  <w:num w:numId="4">
-    <w:abstractNumId w:val="4"/>
-  </w:num>
-  <w:num w:numId="5">
+  <w:num w:numId="8">
     <w:abstractNumId w:val="1"/>
-  </w:num>
-  <w:num w:numId="6">
-    <w:abstractNumId w:val="6"/>
-  </w:num>
-  <w:num w:numId="7">
-    <w:abstractNumId w:val="2"/>
   </w:num>
 </w:numbering>
 </file>
@@ -2989,6 +3371,18 @@
       <w:szCs w:val="20"/>
     </w:rPr>
   </w:style>
+  <w:style w:type="character" w:styleId="a7">
+    <w:name w:val="FollowedHyperlink"/>
+    <w:basedOn w:val="a0"/>
+    <w:uiPriority w:val="99"/>
+    <w:semiHidden/>
+    <w:unhideWhenUsed/>
+    <w:rsid w:val="0096095D"/>
+    <w:rPr>
+      <w:color w:val="954F72" w:themeColor="followedHyperlink"/>
+      <w:u w:val="single"/>
+    </w:rPr>
+  </w:style>
 </w:styles>
 </file>
 

</xml_diff>